<commit_message>
Workin on it. Projectbrief.docx almost done
</commit_message>
<xml_diff>
--- a/docs/Projectbrief.docx
+++ b/docs/Projectbrief.docx
@@ -1802,7 +1802,7 @@
         <w:t>ames is een game</w:t>
       </w:r>
       <w:r>
-        <w:t xml:space="preserve"> ontwikkel </w:t>
+        <w:t>-ontwikkel</w:t>
       </w:r>
       <w:r>
         <w:t xml:space="preserve">bedrijf gevestigd in Santa Monica, Californië Amerika met in totaal 11 vestigingen over de hele </w:t>
@@ -1845,7 +1845,19 @@
     </w:p>
     <w:p>
       <w:r>
-        <w:t xml:space="preserve">Op dit moment zijn er 10-tallen apps en websites die statistieken weergeven van het spel. Elk gebruikt een eigen manier van data ophalen en verwerken. Dit zorgt regelmatig voor problemen zodra </w:t>
+        <w:t>Op dit moment zijn er 10-tallen apps en websites die statistie</w:t>
+      </w:r>
+      <w:r>
+        <w:t xml:space="preserve">ken weergeven van het spel. Elke applicatie </w:t>
+      </w:r>
+      <w:r>
+        <w:t xml:space="preserve">gebruikt een eigen </w:t>
+      </w:r>
+      <w:r>
+        <w:t>API</w:t>
+      </w:r>
+      <w:r>
+        <w:t xml:space="preserve">. Dit zorgt regelmatig voor problemen zodra </w:t>
       </w:r>
       <w:r>
         <w:t xml:space="preserve">Riot Games </w:t>
@@ -1853,6 +1865,9 @@
       <w:r>
         <w:t>een verandering toepast op het spel.</w:t>
       </w:r>
+      <w:r>
+        <w:t xml:space="preserve"> Hierdoor komt de van de applicatie data dan niet meer overeen met de data van het spel. Dit duurt dan lang totdat het weer bijgewerkt is. Ook zijn er vaak problemen met de uptime van eigen API’s. Dan werkt de hele applicatie niet voor een bepaalde tijd en dat wekt irritaties op bij de gebruikers.</w:t>
+      </w:r>
     </w:p>
     <w:p/>
     <w:p>
@@ -1873,7 +1888,19 @@
         <w:t xml:space="preserve">Riot Games </w:t>
       </w:r>
       <w:r>
-        <w:t xml:space="preserve">een systeem uitgebracht waarmee ontwikkelaars data kunnen opvragen van de wedstrijden die gespeeld worden door de spelers. Hiermee wil </w:t>
+        <w:t xml:space="preserve">een </w:t>
+      </w:r>
+      <w:r>
+        <w:t>API</w:t>
+      </w:r>
+      <w:r>
+        <w:t xml:space="preserve"> uitgebracht waarmee ontwikkelaars data kunnen opvragen van de wedstrijden die gespeeld worden door de spelers. </w:t>
+      </w:r>
+      <w:r>
+        <w:t xml:space="preserve">Een API is een systeem waar extern data opgevraagd kan worden. </w:t>
+      </w:r>
+      <w:r>
+        <w:t xml:space="preserve">Hiermee wil </w:t>
       </w:r>
       <w:r>
         <w:t xml:space="preserve">Riot Games </w:t>
@@ -1904,7 +1931,10 @@
         <w:t xml:space="preserve">Riot Games </w:t>
       </w:r>
       <w:r>
-        <w:t>zou graag een voorbeeld applicatie willen uitbrengen die niet geproduceerd is door hun eigen ontwikkelaars team. De applicatie moet de mogelijkheden van het nieuwe datasysteem goed laten zien en er zo voorzorgen dat andere apps en websites het systeem ook zullen gebruiken.</w:t>
+        <w:t xml:space="preserve">zou graag een voorbeeld applicatie willen uitbrengen die niet geproduceerd is door hun eigen ontwikkelaars team. De applicatie moet </w:t>
+      </w:r>
+      <w:r>
+        <w:t>goed werken en gebruikersvriendelijk zijn. Ook moet er veel gebruik gemaakt worden van de API.</w:t>
       </w:r>
     </w:p>
     <w:p/>
@@ -1942,7 +1972,13 @@
         <w:t>Windows</w:t>
       </w:r>
       <w:r>
-        <w:t xml:space="preserve"> applicatie die gebruik maakt van een internet verbinding. De applicatie moet gratis beschikbaar gesteld worden voor iedereen.</w:t>
+        <w:t xml:space="preserve"> applicatie die</w:t>
+      </w:r>
+      <w:r>
+        <w:t xml:space="preserve"> gebruik maakt van een internet</w:t>
+      </w:r>
+      <w:r>
+        <w:t>verbinding. De applicatie moet gratis beschikbaar gesteld worden voor iedereen.</w:t>
       </w:r>
     </w:p>
     <w:p/>
@@ -1967,13 +2003,8 @@
         <w:pStyle w:val="Kop2"/>
       </w:pPr>
       <w:bookmarkStart w:id="6" w:name="_Toc379395798"/>
-      <w:proofErr w:type="spellStart"/>
-      <w:r>
-        <w:t>Speler's</w:t>
-      </w:r>
-      <w:proofErr w:type="spellEnd"/>
-      <w:r>
-        <w:t xml:space="preserve"> profiel</w:t>
+      <w:r>
+        <w:t>Speler's profiel</w:t>
       </w:r>
       <w:bookmarkEnd w:id="6"/>
     </w:p>
@@ -2046,41 +2077,84 @@
         <w:t>Van alle opgeslagen wedstrijden worden gemiddelden berekend om zo aan de speler te kunnen tonen hoe hij/zij in het algemeen presteert.</w:t>
       </w:r>
     </w:p>
-    <w:p>
-      <w:bookmarkStart w:id="11" w:name="_GoBack"/>
+    <w:p/>
+    <w:p>
+      <w:pPr>
+        <w:pStyle w:val="Kop1"/>
+      </w:pPr>
+      <w:bookmarkStart w:id="11" w:name="_Toc379395803"/>
+      <w:r>
+        <w:t>Randvoorwaarden</w:t>
+      </w:r>
       <w:bookmarkEnd w:id="11"/>
     </w:p>
     <w:p>
+      <w:r>
+        <w:t>Met het systeem heeft Riotgames ook een aantal juridische richtlijnen. Deze houden in dat alle tekeningen van het spel gebruikt mogen worden in de applicatie maar geen Logo's. Ook heeft Riotgames alle zeggenschap over de applicatie zodat als deze in strijd is met wetgeving Riotgames de applicatie kan verwijderen of aanpassen.</w:t>
+      </w:r>
+    </w:p>
+    <w:p>
       <w:pPr>
         <w:pStyle w:val="Kop1"/>
       </w:pPr>
-      <w:bookmarkStart w:id="12" w:name="_Toc379395803"/>
-      <w:r>
-        <w:t>Randvoorwaarden</w:t>
+      <w:bookmarkStart w:id="12" w:name="_Toc379395804"/>
+      <w:r>
+        <w:t>Kader</w:t>
       </w:r>
       <w:bookmarkEnd w:id="12"/>
     </w:p>
     <w:p>
       <w:r>
-        <w:t>Met het systeem heeft Riotgames ook een aantal juridische richtlijnen. Deze houden in dat alle tekeningen van het spel gebruikt mogen worden in de applicatie maar geen Logo's. Ook heeft Riotgames alle zeggenschap over de applicatie zodat als deze in strijd is met wetgeving Riotgames de applicatie kan verwijderen of aanpassen.</w:t>
-      </w:r>
-    </w:p>
-    <w:p>
-      <w:pPr>
-        <w:pStyle w:val="Kop1"/>
-      </w:pPr>
-      <w:bookmarkStart w:id="13" w:name="_Toc379395804"/>
-      <w:r>
-        <w:t>Kader</w:t>
+        <w:t>Wij maken zowel de vormgeving als het achtergrondsysteem. Dit alles maakt gebruik van het datasysteem dat Riotgames beschikbaar stelt. Aan dit systeem maken wij geen enkele aanpassing of toevoeging.</w:t>
+      </w:r>
+      <w:r>
+        <w:t xml:space="preserve"> </w:t>
+      </w:r>
+    </w:p>
+    <w:p/>
+    <w:p>
+      <w:pPr>
+        <w:pStyle w:val="Kop2"/>
+      </w:pPr>
+      <w:bookmarkStart w:id="13" w:name="_Toc379395805"/>
+      <w:r>
+        <w:t>Kwaliteitsverwachting</w:t>
       </w:r>
       <w:bookmarkEnd w:id="13"/>
     </w:p>
     <w:p>
       <w:r>
-        <w:t>Wij maken zowel de vormgeving als het achtergrondsysteem. Dit alles maakt gebruik van het datasysteem dat Riotgames beschikbaar stelt. Aan dit systeem maken wij geen enkele aanpassing of toevoeging.</w:t>
-      </w:r>
-      <w:r>
-        <w:t xml:space="preserve"> </w:t>
+        <w:t>De programmastructuur</w:t>
+      </w:r>
+      <w:r>
+        <w:t xml:space="preserve"> wordt geschreven met de laatste versie van UML.</w:t>
+      </w:r>
+    </w:p>
+    <w:p>
+      <w:r>
+        <w:t xml:space="preserve">De applicatie maakt gebruik van </w:t>
+      </w:r>
+      <w:r>
+        <w:t xml:space="preserve">het </w:t>
+      </w:r>
+      <w:r>
+        <w:t xml:space="preserve">.NET 4.5 </w:t>
+      </w:r>
+      <w:r>
+        <w:t>framework. D</w:t>
+      </w:r>
+      <w:r>
+        <w:t>eze dient ook geïnstalleerd te zijn op de machine van de gebruiker.</w:t>
+      </w:r>
+    </w:p>
+    <w:p>
+      <w:r>
+        <w:t>De applicatie vereist een internetverbinding om de data op te kunnen halen.</w:t>
+      </w:r>
+    </w:p>
+    <w:p>
+      <w:r>
+        <w:t>De applicatie moet getest worden voor de oplevering.</w:t>
       </w:r>
     </w:p>
     <w:p/>
@@ -2088,59 +2162,11 @@
       <w:pPr>
         <w:pStyle w:val="Kop2"/>
       </w:pPr>
-      <w:bookmarkStart w:id="14" w:name="_Toc379395805"/>
-      <w:r>
-        <w:t>Kwaliteitsverwachting</w:t>
+      <w:bookmarkStart w:id="14" w:name="_Toc379395806"/>
+      <w:r>
+        <w:t>Versiebeheer</w:t>
       </w:r>
       <w:bookmarkEnd w:id="14"/>
-    </w:p>
-    <w:p>
-      <w:r>
-        <w:t>Documentatie wordt geschreven met de laatste versie van UML.</w:t>
-      </w:r>
-    </w:p>
-    <w:p>
-      <w:r>
-        <w:t xml:space="preserve">De applicatie maakt gebruik van </w:t>
-      </w:r>
-      <w:proofErr w:type="gramStart"/>
-      <w:r>
-        <w:t xml:space="preserve">het </w:t>
-      </w:r>
-      <w:r>
-        <w:t>.</w:t>
-      </w:r>
-      <w:proofErr w:type="gramEnd"/>
-      <w:r>
-        <w:t xml:space="preserve">NET 4.5 </w:t>
-      </w:r>
-      <w:proofErr w:type="spellStart"/>
-      <w:r>
-        <w:t>framework</w:t>
-      </w:r>
-      <w:proofErr w:type="spellEnd"/>
-      <w:r>
-        <w:t>. D</w:t>
-      </w:r>
-      <w:r>
-        <w:t>eze dient ook geïnstalleerd te zijn op de machine van de gebruiker.</w:t>
-      </w:r>
-    </w:p>
-    <w:p>
-      <w:r>
-        <w:t>De applicatie vereist een internetverbinding om de data op te kunnen halen.</w:t>
-      </w:r>
-    </w:p>
-    <w:p/>
-    <w:p>
-      <w:pPr>
-        <w:pStyle w:val="Kop2"/>
-      </w:pPr>
-      <w:bookmarkStart w:id="15" w:name="_Toc379395806"/>
-      <w:r>
-        <w:t>Versiebeheer</w:t>
-      </w:r>
-      <w:bookmarkEnd w:id="15"/>
     </w:p>
     <w:p>
       <w:r>
@@ -2180,6 +2206,16 @@
         <w:t>Datum</w:t>
       </w:r>
     </w:p>
+    <w:p>
+      <w:r>
+        <w:t>De format van de versie nummering is:</w:t>
+      </w:r>
+    </w:p>
+    <w:p>
+      <w:r>
+        <w:t>&lt;versie&gt;&lt;weeknummer&gt;&lt;statuscode&gt;</w:t>
+      </w:r>
+    </w:p>
     <w:p/>
     <w:p>
       <w:r>
@@ -2191,7 +2227,7 @@
         <w:t>1.406</w:t>
       </w:r>
       <w:r>
-        <w:t>b (&lt;ja.ar&gt;&lt;weeknummer&gt;&lt;eventuele patchcode&gt;)</w:t>
+        <w:t>b of 0.843a</w:t>
       </w:r>
     </w:p>
     <w:p/>
@@ -2257,7 +2293,7 @@
           <w:szCs w:val="29"/>
         </w:rPr>
       </w:pPr>
-      <w:bookmarkStart w:id="16" w:name="_Toc379395807"/>
+      <w:bookmarkStart w:id="15" w:name="_Toc379395807"/>
       <w:r>
         <w:br w:type="page"/>
       </w:r>
@@ -2270,7 +2306,7 @@
         <w:lastRenderedPageBreak/>
         <w:t>Projectorganisatie</w:t>
       </w:r>
-      <w:bookmarkEnd w:id="16"/>
+      <w:bookmarkEnd w:id="15"/>
     </w:p>
     <w:p>
       <w:r>
@@ -2285,318 +2321,850 @@
     <w:p/>
     <w:tbl>
       <w:tblPr>
-        <w:tblW w:w="9638" w:type="dxa"/>
-        <w:tblInd w:w="55" w:type="dxa"/>
-        <w:tblBorders>
-          <w:top w:val="single" w:sz="2" w:space="0" w:color="000000"/>
-          <w:left w:val="single" w:sz="2" w:space="0" w:color="000000"/>
-          <w:bottom w:val="single" w:sz="2" w:space="0" w:color="000000"/>
-          <w:right w:val="nil"/>
-          <w:insideH w:val="single" w:sz="2" w:space="0" w:color="000000"/>
-          <w:insideV w:val="nil"/>
-        </w:tblBorders>
+        <w:tblW w:w="10418" w:type="dxa"/>
         <w:tblCellMar>
-          <w:top w:w="55" w:type="dxa"/>
-          <w:left w:w="54" w:type="dxa"/>
-          <w:bottom w:w="55" w:type="dxa"/>
-          <w:right w:w="55" w:type="dxa"/>
+          <w:left w:w="70" w:type="dxa"/>
+          <w:right w:w="70" w:type="dxa"/>
         </w:tblCellMar>
-        <w:tblLook w:val="0080" w:firstRow="0" w:lastRow="0" w:firstColumn="1" w:lastColumn="0" w:noHBand="0" w:noVBand="0"/>
+        <w:tblLook w:val="04A0" w:firstRow="1" w:lastRow="0" w:firstColumn="1" w:lastColumn="0" w:noHBand="0" w:noVBand="1"/>
       </w:tblPr>
       <w:tblGrid>
-        <w:gridCol w:w="1703"/>
-        <w:gridCol w:w="2630"/>
-        <w:gridCol w:w="1897"/>
-        <w:gridCol w:w="3408"/>
+        <w:gridCol w:w="1541"/>
+        <w:gridCol w:w="2697"/>
+        <w:gridCol w:w="2658"/>
+        <w:gridCol w:w="1888"/>
+        <w:gridCol w:w="1634"/>
       </w:tblGrid>
       <w:tr>
+        <w:trPr>
+          <w:trHeight w:val="391"/>
+        </w:trPr>
         <w:tc>
           <w:tcPr>
-            <w:tcW w:w="1927" w:type="dxa"/>
+            <w:tcW w:w="1541" w:type="dxa"/>
             <w:tcBorders>
-              <w:top w:val="single" w:sz="2" w:space="0" w:color="000000"/>
-              <w:left w:val="single" w:sz="2" w:space="0" w:color="000000"/>
-              <w:bottom w:val="single" w:sz="2" w:space="0" w:color="000000"/>
+              <w:top w:val="single" w:sz="4" w:space="0" w:color="F4B084"/>
+              <w:left w:val="single" w:sz="4" w:space="0" w:color="F4B084"/>
+              <w:bottom w:val="single" w:sz="4" w:space="0" w:color="F4B084"/>
               <w:right w:val="nil"/>
             </w:tcBorders>
-            <w:shd w:val="clear" w:color="auto" w:fill="auto"/>
-            <w:tcMar>
-              <w:left w:w="54" w:type="dxa"/>
-            </w:tcMar>
+            <w:shd w:val="clear" w:color="ED7D31" w:fill="ED7D31"/>
+            <w:noWrap/>
+            <w:vAlign w:val="bottom"/>
+            <w:hideMark/>
           </w:tcPr>
           <w:p>
             <w:pPr>
-              <w:pStyle w:val="Inhoudtabel"/>
+              <w:widowControl/>
+              <w:suppressAutoHyphens w:val="0"/>
+              <w:spacing w:after="0" w:line="240" w:lineRule="auto"/>
+              <w:rPr>
+                <w:rFonts w:ascii="Calibri" w:eastAsia="Times New Roman" w:hAnsi="Calibri" w:cs="Times New Roman"/>
+                <w:b/>
+                <w:bCs/>
+                <w:color w:val="FFFFFF"/>
+                <w:sz w:val="22"/>
+                <w:szCs w:val="22"/>
+                <w:lang w:eastAsia="nl-NL" w:bidi="ar-SA"/>
+              </w:rPr>
             </w:pPr>
             <w:r>
+              <w:rPr>
+                <w:rFonts w:ascii="Calibri" w:eastAsia="Times New Roman" w:hAnsi="Calibri" w:cs="Times New Roman"/>
+                <w:b/>
+                <w:bCs/>
+                <w:color w:val="FFFFFF"/>
+                <w:sz w:val="22"/>
+                <w:szCs w:val="22"/>
+                <w:lang w:eastAsia="nl-NL" w:bidi="ar-SA"/>
+              </w:rPr>
               <w:t>Naam</w:t>
             </w:r>
           </w:p>
         </w:tc>
         <w:tc>
           <w:tcPr>
-            <w:tcW w:w="1928" w:type="dxa"/>
+            <w:tcW w:w="2697" w:type="dxa"/>
             <w:tcBorders>
-              <w:top w:val="single" w:sz="2" w:space="0" w:color="000000"/>
-              <w:left w:val="single" w:sz="2" w:space="0" w:color="000000"/>
-              <w:bottom w:val="single" w:sz="2" w:space="0" w:color="000000"/>
+              <w:top w:val="single" w:sz="4" w:space="0" w:color="F4B084"/>
+              <w:left w:val="nil"/>
+              <w:bottom w:val="single" w:sz="4" w:space="0" w:color="F4B084"/>
               <w:right w:val="nil"/>
             </w:tcBorders>
-            <w:shd w:val="clear" w:color="auto" w:fill="auto"/>
-            <w:tcMar>
-              <w:left w:w="54" w:type="dxa"/>
-            </w:tcMar>
+            <w:shd w:val="clear" w:color="ED7D31" w:fill="ED7D31"/>
+            <w:noWrap/>
+            <w:vAlign w:val="bottom"/>
+            <w:hideMark/>
           </w:tcPr>
           <w:p>
             <w:pPr>
-              <w:pStyle w:val="Inhoudtabel"/>
+              <w:widowControl/>
+              <w:suppressAutoHyphens w:val="0"/>
+              <w:spacing w:after="0" w:line="240" w:lineRule="auto"/>
+              <w:rPr>
+                <w:rFonts w:ascii="Calibri" w:eastAsia="Times New Roman" w:hAnsi="Calibri" w:cs="Times New Roman"/>
+                <w:b/>
+                <w:bCs/>
+                <w:color w:val="FFFFFF"/>
+                <w:sz w:val="22"/>
+                <w:szCs w:val="22"/>
+                <w:lang w:eastAsia="nl-NL" w:bidi="ar-SA"/>
+              </w:rPr>
             </w:pPr>
             <w:r>
-              <w:t>Email adres</w:t>
+              <w:rPr>
+                <w:rFonts w:ascii="Calibri" w:eastAsia="Times New Roman" w:hAnsi="Calibri" w:cs="Times New Roman"/>
+                <w:b/>
+                <w:bCs/>
+                <w:color w:val="FFFFFF"/>
+                <w:sz w:val="22"/>
+                <w:szCs w:val="22"/>
+                <w:lang w:eastAsia="nl-NL" w:bidi="ar-SA"/>
+              </w:rPr>
+              <w:t>Functie</w:t>
             </w:r>
           </w:p>
         </w:tc>
         <w:tc>
           <w:tcPr>
-            <w:tcW w:w="1927" w:type="dxa"/>
+            <w:tcW w:w="2658" w:type="dxa"/>
             <w:tcBorders>
-              <w:top w:val="single" w:sz="2" w:space="0" w:color="000000"/>
-              <w:left w:val="single" w:sz="2" w:space="0" w:color="000000"/>
-              <w:bottom w:val="single" w:sz="2" w:space="0" w:color="000000"/>
+              <w:top w:val="single" w:sz="4" w:space="0" w:color="F4B084"/>
+              <w:left w:val="nil"/>
+              <w:bottom w:val="single" w:sz="4" w:space="0" w:color="F4B084"/>
               <w:right w:val="nil"/>
             </w:tcBorders>
-            <w:shd w:val="clear" w:color="auto" w:fill="auto"/>
-            <w:tcMar>
-              <w:left w:w="54" w:type="dxa"/>
-            </w:tcMar>
+            <w:shd w:val="clear" w:color="ED7D31" w:fill="ED7D31"/>
+            <w:noWrap/>
+            <w:vAlign w:val="bottom"/>
+            <w:hideMark/>
           </w:tcPr>
           <w:p>
             <w:pPr>
-              <w:pStyle w:val="Inhoudtabel"/>
+              <w:widowControl/>
+              <w:suppressAutoHyphens w:val="0"/>
+              <w:spacing w:after="0" w:line="240" w:lineRule="auto"/>
+              <w:rPr>
+                <w:rFonts w:ascii="Calibri" w:eastAsia="Times New Roman" w:hAnsi="Calibri" w:cs="Times New Roman"/>
+                <w:b/>
+                <w:bCs/>
+                <w:color w:val="FFFFFF"/>
+                <w:sz w:val="22"/>
+                <w:szCs w:val="22"/>
+                <w:lang w:eastAsia="nl-NL" w:bidi="ar-SA"/>
+              </w:rPr>
             </w:pPr>
             <w:r>
-              <w:t>Telefoonnummer</w:t>
+              <w:rPr>
+                <w:rFonts w:ascii="Calibri" w:eastAsia="Times New Roman" w:hAnsi="Calibri" w:cs="Times New Roman"/>
+                <w:b/>
+                <w:bCs/>
+                <w:color w:val="FFFFFF"/>
+                <w:sz w:val="22"/>
+                <w:szCs w:val="22"/>
+                <w:lang w:eastAsia="nl-NL" w:bidi="ar-SA"/>
+              </w:rPr>
+              <w:t>Email-adres</w:t>
             </w:r>
           </w:p>
         </w:tc>
         <w:tc>
           <w:tcPr>
-            <w:tcW w:w="3856" w:type="dxa"/>
+            <w:tcW w:w="1888" w:type="dxa"/>
             <w:tcBorders>
-              <w:top w:val="single" w:sz="2" w:space="0" w:color="000000"/>
-              <w:left w:val="single" w:sz="2" w:space="0" w:color="000000"/>
-              <w:bottom w:val="single" w:sz="2" w:space="0" w:color="000000"/>
-              <w:right w:val="single" w:sz="2" w:space="0" w:color="000000"/>
+              <w:top w:val="single" w:sz="4" w:space="0" w:color="F4B084"/>
+              <w:left w:val="nil"/>
+              <w:bottom w:val="single" w:sz="4" w:space="0" w:color="F4B084"/>
+              <w:right w:val="nil"/>
             </w:tcBorders>
-            <w:shd w:val="clear" w:color="auto" w:fill="auto"/>
-            <w:tcMar>
-              <w:left w:w="54" w:type="dxa"/>
-            </w:tcMar>
+            <w:shd w:val="clear" w:color="ED7D31" w:fill="ED7D31"/>
+            <w:noWrap/>
+            <w:vAlign w:val="bottom"/>
+            <w:hideMark/>
           </w:tcPr>
           <w:p>
             <w:pPr>
-              <w:pStyle w:val="Inhoudtabel"/>
+              <w:widowControl/>
+              <w:suppressAutoHyphens w:val="0"/>
+              <w:spacing w:after="0" w:line="240" w:lineRule="auto"/>
+              <w:rPr>
+                <w:rFonts w:ascii="Calibri" w:eastAsia="Times New Roman" w:hAnsi="Calibri" w:cs="Times New Roman"/>
+                <w:b/>
+                <w:bCs/>
+                <w:color w:val="FFFFFF"/>
+                <w:sz w:val="22"/>
+                <w:szCs w:val="22"/>
+                <w:lang w:eastAsia="nl-NL" w:bidi="ar-SA"/>
+              </w:rPr>
             </w:pPr>
             <w:r>
+              <w:rPr>
+                <w:rFonts w:ascii="Calibri" w:eastAsia="Times New Roman" w:hAnsi="Calibri" w:cs="Times New Roman"/>
+                <w:b/>
+                <w:bCs/>
+                <w:color w:val="FFFFFF"/>
+                <w:sz w:val="22"/>
+                <w:szCs w:val="22"/>
+                <w:lang w:eastAsia="nl-NL" w:bidi="ar-SA"/>
+              </w:rPr>
+              <w:t>Telefoonnummer</w:t>
+            </w:r>
+          </w:p>
+        </w:tc>
+        <w:tc>
+          <w:tcPr>
+            <w:tcW w:w="1634" w:type="dxa"/>
+            <w:tcBorders>
+              <w:top w:val="single" w:sz="4" w:space="0" w:color="F4B084"/>
+              <w:left w:val="nil"/>
+              <w:bottom w:val="single" w:sz="4" w:space="0" w:color="F4B084"/>
+              <w:right w:val="single" w:sz="4" w:space="0" w:color="F4B084"/>
+            </w:tcBorders>
+            <w:shd w:val="clear" w:color="ED7D31" w:fill="ED7D31"/>
+            <w:noWrap/>
+            <w:vAlign w:val="bottom"/>
+            <w:hideMark/>
+          </w:tcPr>
+          <w:p>
+            <w:pPr>
+              <w:widowControl/>
+              <w:suppressAutoHyphens w:val="0"/>
+              <w:spacing w:after="0" w:line="240" w:lineRule="auto"/>
+              <w:rPr>
+                <w:rFonts w:ascii="Calibri" w:eastAsia="Times New Roman" w:hAnsi="Calibri" w:cs="Times New Roman"/>
+                <w:b/>
+                <w:bCs/>
+                <w:color w:val="FFFFFF"/>
+                <w:sz w:val="22"/>
+                <w:szCs w:val="22"/>
+                <w:lang w:eastAsia="nl-NL" w:bidi="ar-SA"/>
+              </w:rPr>
+            </w:pPr>
+            <w:r>
+              <w:rPr>
+                <w:rFonts w:ascii="Calibri" w:eastAsia="Times New Roman" w:hAnsi="Calibri" w:cs="Times New Roman"/>
+                <w:b/>
+                <w:bCs/>
+                <w:color w:val="FFFFFF"/>
+                <w:sz w:val="22"/>
+                <w:szCs w:val="22"/>
+                <w:lang w:eastAsia="nl-NL" w:bidi="ar-SA"/>
+              </w:rPr>
               <w:t>Mobielnummer</w:t>
             </w:r>
           </w:p>
         </w:tc>
       </w:tr>
       <w:tr>
+        <w:trPr>
+          <w:trHeight w:val="391"/>
+        </w:trPr>
         <w:tc>
           <w:tcPr>
-            <w:tcW w:w="1927" w:type="dxa"/>
+            <w:tcW w:w="1541" w:type="dxa"/>
             <w:tcBorders>
-              <w:top w:val="nil"/>
-              <w:left w:val="single" w:sz="2" w:space="0" w:color="000000"/>
-              <w:bottom w:val="single" w:sz="2" w:space="0" w:color="000000"/>
+              <w:top w:val="single" w:sz="4" w:space="0" w:color="F4B084"/>
+              <w:left w:val="single" w:sz="4" w:space="0" w:color="F4B084"/>
+              <w:bottom w:val="single" w:sz="4" w:space="0" w:color="F4B084"/>
               <w:right w:val="nil"/>
             </w:tcBorders>
-            <w:shd w:val="clear" w:color="auto" w:fill="auto"/>
-            <w:tcMar>
-              <w:left w:w="54" w:type="dxa"/>
-            </w:tcMar>
+            <w:shd w:val="clear" w:color="FCE4D6" w:fill="FCE4D6"/>
+            <w:noWrap/>
+            <w:vAlign w:val="bottom"/>
+            <w:hideMark/>
           </w:tcPr>
           <w:p>
             <w:pPr>
-              <w:pStyle w:val="Inhoudtabel"/>
+              <w:widowControl/>
+              <w:suppressAutoHyphens w:val="0"/>
+              <w:spacing w:after="0" w:line="240" w:lineRule="auto"/>
+              <w:rPr>
+                <w:rFonts w:ascii="Calibri" w:eastAsia="Times New Roman" w:hAnsi="Calibri" w:cs="Times New Roman"/>
+                <w:color w:val="000000"/>
+                <w:sz w:val="22"/>
+                <w:szCs w:val="22"/>
+                <w:lang w:eastAsia="nl-NL" w:bidi="ar-SA"/>
+              </w:rPr>
             </w:pPr>
             <w:r>
+              <w:rPr>
+                <w:rFonts w:ascii="Calibri" w:eastAsia="Times New Roman" w:hAnsi="Calibri" w:cs="Times New Roman"/>
+                <w:color w:val="000000"/>
+                <w:sz w:val="22"/>
+                <w:szCs w:val="22"/>
+                <w:lang w:eastAsia="nl-NL" w:bidi="ar-SA"/>
+              </w:rPr>
               <w:t>Leroy Bakker</w:t>
             </w:r>
           </w:p>
         </w:tc>
         <w:tc>
           <w:tcPr>
-            <w:tcW w:w="1928" w:type="dxa"/>
+            <w:tcW w:w="2697" w:type="dxa"/>
             <w:tcBorders>
-              <w:top w:val="nil"/>
-              <w:left w:val="single" w:sz="2" w:space="0" w:color="000000"/>
-              <w:bottom w:val="single" w:sz="2" w:space="0" w:color="000000"/>
+              <w:top w:val="single" w:sz="4" w:space="0" w:color="F4B084"/>
+              <w:left w:val="nil"/>
+              <w:bottom w:val="single" w:sz="4" w:space="0" w:color="F4B084"/>
               <w:right w:val="nil"/>
             </w:tcBorders>
-            <w:shd w:val="clear" w:color="auto" w:fill="auto"/>
-            <w:tcMar>
-              <w:left w:w="54" w:type="dxa"/>
-            </w:tcMar>
+            <w:shd w:val="clear" w:color="FCE4D6" w:fill="FCE4D6"/>
+            <w:noWrap/>
+            <w:vAlign w:val="bottom"/>
+            <w:hideMark/>
           </w:tcPr>
           <w:p>
             <w:pPr>
-              <w:pStyle w:val="Inhoudtabel"/>
+              <w:widowControl/>
+              <w:suppressAutoHyphens w:val="0"/>
+              <w:spacing w:after="0" w:line="240" w:lineRule="auto"/>
+              <w:rPr>
+                <w:rFonts w:ascii="Calibri" w:eastAsia="Times New Roman" w:hAnsi="Calibri" w:cs="Times New Roman"/>
+                <w:color w:val="000000"/>
+                <w:sz w:val="22"/>
+                <w:szCs w:val="22"/>
+                <w:lang w:eastAsia="nl-NL" w:bidi="ar-SA"/>
+              </w:rPr>
             </w:pPr>
-            <w:hyperlink>
-              <w:r>
-                <w:t>l</w:t>
-              </w:r>
-            </w:hyperlink>
-            <w:r>
-              <w:t>bakker@ontwikkelaar.nl</w:t>
+            <w:r>
+              <w:rPr>
+                <w:rFonts w:ascii="Calibri" w:eastAsia="Times New Roman" w:hAnsi="Calibri" w:cs="Times New Roman"/>
+                <w:color w:val="000000"/>
+                <w:sz w:val="22"/>
+                <w:szCs w:val="22"/>
+                <w:lang w:eastAsia="nl-NL" w:bidi="ar-SA"/>
+              </w:rPr>
+              <w:t>Project leider/Programmeur</w:t>
             </w:r>
           </w:p>
         </w:tc>
         <w:tc>
           <w:tcPr>
-            <w:tcW w:w="1927" w:type="dxa"/>
+            <w:tcW w:w="2658" w:type="dxa"/>
             <w:tcBorders>
-              <w:top w:val="nil"/>
-              <w:left w:val="single" w:sz="2" w:space="0" w:color="000000"/>
-              <w:bottom w:val="single" w:sz="2" w:space="0" w:color="000000"/>
+              <w:top w:val="single" w:sz="4" w:space="0" w:color="F4B084"/>
+              <w:left w:val="nil"/>
+              <w:bottom w:val="single" w:sz="4" w:space="0" w:color="F4B084"/>
               <w:right w:val="nil"/>
             </w:tcBorders>
-            <w:shd w:val="clear" w:color="auto" w:fill="auto"/>
-            <w:tcMar>
-              <w:left w:w="54" w:type="dxa"/>
-            </w:tcMar>
+            <w:shd w:val="clear" w:color="FCE4D6" w:fill="FCE4D6"/>
+            <w:noWrap/>
+            <w:vAlign w:val="bottom"/>
+            <w:hideMark/>
           </w:tcPr>
           <w:p>
             <w:pPr>
-              <w:pStyle w:val="Inhoudtabel"/>
+              <w:widowControl/>
+              <w:suppressAutoHyphens w:val="0"/>
+              <w:spacing w:after="0" w:line="240" w:lineRule="auto"/>
+              <w:rPr>
+                <w:rFonts w:ascii="Calibri" w:eastAsia="Times New Roman" w:hAnsi="Calibri" w:cs="Times New Roman"/>
+                <w:color w:val="0563C1"/>
+                <w:sz w:val="22"/>
+                <w:szCs w:val="22"/>
+                <w:u w:val="single"/>
+                <w:lang w:eastAsia="nl-NL" w:bidi="ar-SA"/>
+              </w:rPr>
             </w:pPr>
-            <w:r>
-              <w:t xml:space="preserve">31+ </w:t>
-            </w:r>
-            <w:bookmarkStart w:id="17" w:name="__DdeLink__295_1685644279"/>
-            <w:bookmarkEnd w:id="17"/>
-            <w:r>
-              <w:t>9999-999999</w:t>
-            </w:r>
+            <w:hyperlink r:id="rId7" w:history="1">
+              <w:r>
+                <w:rPr>
+                  <w:rFonts w:ascii="Calibri" w:eastAsia="Times New Roman" w:hAnsi="Calibri" w:cs="Times New Roman"/>
+                  <w:color w:val="0563C1"/>
+                  <w:sz w:val="22"/>
+                  <w:szCs w:val="22"/>
+                  <w:u w:val="single"/>
+                  <w:lang w:eastAsia="nl-NL" w:bidi="ar-SA"/>
+                </w:rPr>
+                <w:t>lbakker@ontwikkelaar.nl</w:t>
+              </w:r>
+            </w:hyperlink>
           </w:p>
         </w:tc>
         <w:tc>
           <w:tcPr>
-            <w:tcW w:w="3856" w:type="dxa"/>
+            <w:tcW w:w="1888" w:type="dxa"/>
             <w:tcBorders>
-              <w:top w:val="nil"/>
-              <w:left w:val="single" w:sz="2" w:space="0" w:color="000000"/>
-              <w:bottom w:val="single" w:sz="2" w:space="0" w:color="000000"/>
-              <w:right w:val="single" w:sz="2" w:space="0" w:color="000000"/>
+              <w:top w:val="single" w:sz="4" w:space="0" w:color="F4B084"/>
+              <w:left w:val="nil"/>
+              <w:bottom w:val="single" w:sz="4" w:space="0" w:color="F4B084"/>
+              <w:right w:val="nil"/>
             </w:tcBorders>
-            <w:shd w:val="clear" w:color="auto" w:fill="auto"/>
-            <w:tcMar>
-              <w:left w:w="54" w:type="dxa"/>
-            </w:tcMar>
+            <w:shd w:val="clear" w:color="FCE4D6" w:fill="FCE4D6"/>
+            <w:noWrap/>
+            <w:vAlign w:val="bottom"/>
+            <w:hideMark/>
           </w:tcPr>
           <w:p>
             <w:pPr>
-              <w:pStyle w:val="Inhoudtabel"/>
+              <w:widowControl/>
+              <w:suppressAutoHyphens w:val="0"/>
+              <w:spacing w:after="0" w:line="240" w:lineRule="auto"/>
+              <w:rPr>
+                <w:rFonts w:ascii="Calibri" w:eastAsia="Times New Roman" w:hAnsi="Calibri" w:cs="Times New Roman"/>
+                <w:color w:val="000000"/>
+                <w:sz w:val="22"/>
+                <w:szCs w:val="22"/>
+                <w:lang w:eastAsia="nl-NL" w:bidi="ar-SA"/>
+              </w:rPr>
             </w:pPr>
-            <w:r>
+            <w:bookmarkStart w:id="16" w:name="RANGE!D2"/>
+            <w:r>
+              <w:rPr>
+                <w:rFonts w:ascii="Calibri" w:eastAsia="Times New Roman" w:hAnsi="Calibri" w:cs="Times New Roman"/>
+                <w:color w:val="000000"/>
+                <w:sz w:val="22"/>
+                <w:szCs w:val="22"/>
+                <w:lang w:eastAsia="nl-NL" w:bidi="ar-SA"/>
+              </w:rPr>
+              <w:t>31+ 9999-999999</w:t>
+            </w:r>
+            <w:bookmarkEnd w:id="16"/>
+          </w:p>
+        </w:tc>
+        <w:tc>
+          <w:tcPr>
+            <w:tcW w:w="1634" w:type="dxa"/>
+            <w:tcBorders>
+              <w:top w:val="single" w:sz="4" w:space="0" w:color="F4B084"/>
+              <w:left w:val="nil"/>
+              <w:bottom w:val="single" w:sz="4" w:space="0" w:color="F4B084"/>
+              <w:right w:val="single" w:sz="4" w:space="0" w:color="F4B084"/>
+            </w:tcBorders>
+            <w:shd w:val="clear" w:color="FCE4D6" w:fill="FCE4D6"/>
+            <w:noWrap/>
+            <w:vAlign w:val="bottom"/>
+            <w:hideMark/>
+          </w:tcPr>
+          <w:p>
+            <w:pPr>
+              <w:widowControl/>
+              <w:suppressAutoHyphens w:val="0"/>
+              <w:spacing w:after="0" w:line="240" w:lineRule="auto"/>
+              <w:rPr>
+                <w:rFonts w:ascii="Calibri" w:eastAsia="Times New Roman" w:hAnsi="Calibri" w:cs="Times New Roman"/>
+                <w:color w:val="000000"/>
+                <w:sz w:val="22"/>
+                <w:szCs w:val="22"/>
+                <w:lang w:eastAsia="nl-NL" w:bidi="ar-SA"/>
+              </w:rPr>
+            </w:pPr>
+            <w:r>
+              <w:rPr>
+                <w:rFonts w:ascii="Calibri" w:eastAsia="Times New Roman" w:hAnsi="Calibri" w:cs="Times New Roman"/>
+                <w:color w:val="000000"/>
+                <w:sz w:val="22"/>
+                <w:szCs w:val="22"/>
+                <w:lang w:eastAsia="nl-NL" w:bidi="ar-SA"/>
+              </w:rPr>
               <w:t>06-9999999</w:t>
             </w:r>
           </w:p>
         </w:tc>
       </w:tr>
       <w:tr>
+        <w:trPr>
+          <w:trHeight w:val="391"/>
+        </w:trPr>
         <w:tc>
           <w:tcPr>
-            <w:tcW w:w="1927" w:type="dxa"/>
+            <w:tcW w:w="1541" w:type="dxa"/>
             <w:tcBorders>
-              <w:top w:val="nil"/>
-              <w:left w:val="single" w:sz="2" w:space="0" w:color="000000"/>
-              <w:bottom w:val="single" w:sz="2" w:space="0" w:color="000000"/>
+              <w:top w:val="single" w:sz="4" w:space="0" w:color="F4B084"/>
+              <w:left w:val="single" w:sz="4" w:space="0" w:color="F4B084"/>
+              <w:bottom w:val="single" w:sz="4" w:space="0" w:color="F4B084"/>
               <w:right w:val="nil"/>
             </w:tcBorders>
             <w:shd w:val="clear" w:color="auto" w:fill="auto"/>
-            <w:tcMar>
-              <w:left w:w="54" w:type="dxa"/>
-            </w:tcMar>
+            <w:noWrap/>
+            <w:vAlign w:val="bottom"/>
+            <w:hideMark/>
           </w:tcPr>
           <w:p>
             <w:pPr>
-              <w:pStyle w:val="Inhoudtabel"/>
+              <w:widowControl/>
+              <w:suppressAutoHyphens w:val="0"/>
+              <w:spacing w:after="0" w:line="240" w:lineRule="auto"/>
+              <w:rPr>
+                <w:rFonts w:ascii="Calibri" w:eastAsia="Times New Roman" w:hAnsi="Calibri" w:cs="Times New Roman"/>
+                <w:color w:val="000000"/>
+                <w:sz w:val="22"/>
+                <w:szCs w:val="22"/>
+                <w:lang w:eastAsia="nl-NL" w:bidi="ar-SA"/>
+              </w:rPr>
             </w:pPr>
             <w:r>
+              <w:rPr>
+                <w:rFonts w:ascii="Calibri" w:eastAsia="Times New Roman" w:hAnsi="Calibri" w:cs="Times New Roman"/>
+                <w:color w:val="000000"/>
+                <w:sz w:val="22"/>
+                <w:szCs w:val="22"/>
+                <w:lang w:eastAsia="nl-NL" w:bidi="ar-SA"/>
+              </w:rPr>
               <w:t>Timon de Groot</w:t>
             </w:r>
           </w:p>
         </w:tc>
         <w:tc>
           <w:tcPr>
-            <w:tcW w:w="1928" w:type="dxa"/>
+            <w:tcW w:w="2697" w:type="dxa"/>
             <w:tcBorders>
-              <w:top w:val="nil"/>
-              <w:left w:val="single" w:sz="2" w:space="0" w:color="000000"/>
-              <w:bottom w:val="single" w:sz="2" w:space="0" w:color="000000"/>
+              <w:top w:val="single" w:sz="4" w:space="0" w:color="F4B084"/>
+              <w:left w:val="nil"/>
+              <w:bottom w:val="single" w:sz="4" w:space="0" w:color="F4B084"/>
               <w:right w:val="nil"/>
             </w:tcBorders>
             <w:shd w:val="clear" w:color="auto" w:fill="auto"/>
-            <w:tcMar>
-              <w:left w:w="54" w:type="dxa"/>
-            </w:tcMar>
+            <w:noWrap/>
+            <w:vAlign w:val="bottom"/>
+            <w:hideMark/>
           </w:tcPr>
           <w:p>
             <w:pPr>
-              <w:pStyle w:val="Inhoudtabel"/>
+              <w:widowControl/>
+              <w:suppressAutoHyphens w:val="0"/>
+              <w:spacing w:after="0" w:line="240" w:lineRule="auto"/>
+              <w:rPr>
+                <w:rFonts w:ascii="Calibri" w:eastAsia="Times New Roman" w:hAnsi="Calibri" w:cs="Times New Roman"/>
+                <w:color w:val="000000"/>
+                <w:sz w:val="22"/>
+                <w:szCs w:val="22"/>
+                <w:lang w:eastAsia="nl-NL" w:bidi="ar-SA"/>
+              </w:rPr>
             </w:pPr>
             <w:r>
-              <w:t>tdegroot@ontwikkelaar.nl</w:t>
+              <w:rPr>
+                <w:rFonts w:ascii="Calibri" w:eastAsia="Times New Roman" w:hAnsi="Calibri" w:cs="Times New Roman"/>
+                <w:color w:val="000000"/>
+                <w:sz w:val="22"/>
+                <w:szCs w:val="22"/>
+                <w:lang w:eastAsia="nl-NL" w:bidi="ar-SA"/>
+              </w:rPr>
+              <w:t>Project leider/Programmeur</w:t>
             </w:r>
           </w:p>
         </w:tc>
         <w:tc>
           <w:tcPr>
-            <w:tcW w:w="1927" w:type="dxa"/>
+            <w:tcW w:w="2658" w:type="dxa"/>
             <w:tcBorders>
-              <w:top w:val="nil"/>
-              <w:left w:val="single" w:sz="2" w:space="0" w:color="000000"/>
-              <w:bottom w:val="single" w:sz="2" w:space="0" w:color="000000"/>
+              <w:top w:val="single" w:sz="4" w:space="0" w:color="F4B084"/>
+              <w:left w:val="nil"/>
+              <w:bottom w:val="single" w:sz="4" w:space="0" w:color="F4B084"/>
               <w:right w:val="nil"/>
             </w:tcBorders>
             <w:shd w:val="clear" w:color="auto" w:fill="auto"/>
-            <w:tcMar>
-              <w:left w:w="54" w:type="dxa"/>
-            </w:tcMar>
+            <w:noWrap/>
+            <w:vAlign w:val="bottom"/>
+            <w:hideMark/>
           </w:tcPr>
           <w:p>
             <w:pPr>
-              <w:pStyle w:val="Inhoudtabel"/>
+              <w:widowControl/>
+              <w:suppressAutoHyphens w:val="0"/>
+              <w:spacing w:after="0" w:line="240" w:lineRule="auto"/>
+              <w:rPr>
+                <w:rFonts w:ascii="Calibri" w:eastAsia="Times New Roman" w:hAnsi="Calibri" w:cs="Times New Roman"/>
+                <w:color w:val="0563C1"/>
+                <w:sz w:val="22"/>
+                <w:szCs w:val="22"/>
+                <w:u w:val="single"/>
+                <w:lang w:eastAsia="nl-NL" w:bidi="ar-SA"/>
+              </w:rPr>
             </w:pPr>
-            <w:r>
-              <w:t>31+ 9999-999999</w:t>
-            </w:r>
+            <w:hyperlink r:id="rId8" w:history="1">
+              <w:r>
+                <w:rPr>
+                  <w:rFonts w:ascii="Calibri" w:eastAsia="Times New Roman" w:hAnsi="Calibri" w:cs="Times New Roman"/>
+                  <w:color w:val="0563C1"/>
+                  <w:sz w:val="22"/>
+                  <w:szCs w:val="22"/>
+                  <w:u w:val="single"/>
+                  <w:lang w:eastAsia="nl-NL" w:bidi="ar-SA"/>
+                </w:rPr>
+                <w:t>tdegroot@ontwikkelaar.nl</w:t>
+              </w:r>
+            </w:hyperlink>
           </w:p>
         </w:tc>
         <w:tc>
           <w:tcPr>
-            <w:tcW w:w="3856" w:type="dxa"/>
+            <w:tcW w:w="1888" w:type="dxa"/>
             <w:tcBorders>
-              <w:top w:val="nil"/>
-              <w:left w:val="single" w:sz="2" w:space="0" w:color="000000"/>
-              <w:bottom w:val="single" w:sz="2" w:space="0" w:color="000000"/>
-              <w:right w:val="single" w:sz="2" w:space="0" w:color="000000"/>
+              <w:top w:val="single" w:sz="4" w:space="0" w:color="F4B084"/>
+              <w:left w:val="nil"/>
+              <w:bottom w:val="single" w:sz="4" w:space="0" w:color="F4B084"/>
+              <w:right w:val="nil"/>
             </w:tcBorders>
             <w:shd w:val="clear" w:color="auto" w:fill="auto"/>
-            <w:tcMar>
-              <w:left w:w="54" w:type="dxa"/>
-            </w:tcMar>
+            <w:noWrap/>
+            <w:vAlign w:val="bottom"/>
+            <w:hideMark/>
           </w:tcPr>
           <w:p>
             <w:pPr>
-              <w:pStyle w:val="Inhoudtabel"/>
+              <w:widowControl/>
+              <w:suppressAutoHyphens w:val="0"/>
+              <w:spacing w:after="0" w:line="240" w:lineRule="auto"/>
+              <w:rPr>
+                <w:rFonts w:ascii="Calibri" w:eastAsia="Times New Roman" w:hAnsi="Calibri" w:cs="Times New Roman"/>
+                <w:color w:val="000000"/>
+                <w:sz w:val="22"/>
+                <w:szCs w:val="22"/>
+                <w:lang w:eastAsia="nl-NL" w:bidi="ar-SA"/>
+              </w:rPr>
             </w:pPr>
             <w:r>
+              <w:rPr>
+                <w:rFonts w:ascii="Calibri" w:eastAsia="Times New Roman" w:hAnsi="Calibri" w:cs="Times New Roman"/>
+                <w:color w:val="000000"/>
+                <w:sz w:val="22"/>
+                <w:szCs w:val="22"/>
+                <w:lang w:eastAsia="nl-NL" w:bidi="ar-SA"/>
+              </w:rPr>
+              <w:t>31+ 9999-999999</w:t>
+            </w:r>
+          </w:p>
+        </w:tc>
+        <w:tc>
+          <w:tcPr>
+            <w:tcW w:w="1634" w:type="dxa"/>
+            <w:tcBorders>
+              <w:top w:val="single" w:sz="4" w:space="0" w:color="F4B084"/>
+              <w:left w:val="nil"/>
+              <w:bottom w:val="single" w:sz="4" w:space="0" w:color="F4B084"/>
+              <w:right w:val="single" w:sz="4" w:space="0" w:color="F4B084"/>
+            </w:tcBorders>
+            <w:shd w:val="clear" w:color="auto" w:fill="auto"/>
+            <w:noWrap/>
+            <w:vAlign w:val="bottom"/>
+            <w:hideMark/>
+          </w:tcPr>
+          <w:p>
+            <w:pPr>
+              <w:widowControl/>
+              <w:suppressAutoHyphens w:val="0"/>
+              <w:spacing w:after="0" w:line="240" w:lineRule="auto"/>
+              <w:rPr>
+                <w:rFonts w:ascii="Calibri" w:eastAsia="Times New Roman" w:hAnsi="Calibri" w:cs="Times New Roman"/>
+                <w:color w:val="000000"/>
+                <w:sz w:val="22"/>
+                <w:szCs w:val="22"/>
+                <w:lang w:eastAsia="nl-NL" w:bidi="ar-SA"/>
+              </w:rPr>
+            </w:pPr>
+            <w:r>
+              <w:rPr>
+                <w:rFonts w:ascii="Calibri" w:eastAsia="Times New Roman" w:hAnsi="Calibri" w:cs="Times New Roman"/>
+                <w:color w:val="000000"/>
+                <w:sz w:val="22"/>
+                <w:szCs w:val="22"/>
+                <w:lang w:eastAsia="nl-NL" w:bidi="ar-SA"/>
+              </w:rPr>
               <w:t>06-8888888</w:t>
+            </w:r>
+          </w:p>
+        </w:tc>
+      </w:tr>
+      <w:tr>
+        <w:trPr>
+          <w:trHeight w:val="391"/>
+        </w:trPr>
+        <w:tc>
+          <w:tcPr>
+            <w:tcW w:w="1541" w:type="dxa"/>
+            <w:tcBorders>
+              <w:top w:val="single" w:sz="4" w:space="0" w:color="F4B084"/>
+              <w:left w:val="single" w:sz="4" w:space="0" w:color="F4B084"/>
+              <w:bottom w:val="single" w:sz="4" w:space="0" w:color="F4B084"/>
+              <w:right w:val="nil"/>
+            </w:tcBorders>
+            <w:shd w:val="clear" w:color="FCE4D6" w:fill="FCE4D6"/>
+            <w:noWrap/>
+            <w:vAlign w:val="bottom"/>
+            <w:hideMark/>
+          </w:tcPr>
+          <w:p>
+            <w:pPr>
+              <w:widowControl/>
+              <w:suppressAutoHyphens w:val="0"/>
+              <w:spacing w:after="0" w:line="240" w:lineRule="auto"/>
+              <w:rPr>
+                <w:rFonts w:ascii="Calibri" w:eastAsia="Times New Roman" w:hAnsi="Calibri" w:cs="Times New Roman"/>
+                <w:color w:val="000000"/>
+                <w:sz w:val="22"/>
+                <w:szCs w:val="22"/>
+                <w:lang w:eastAsia="nl-NL" w:bidi="ar-SA"/>
+              </w:rPr>
+            </w:pPr>
+            <w:r>
+              <w:rPr>
+                <w:rFonts w:ascii="Calibri" w:eastAsia="Times New Roman" w:hAnsi="Calibri" w:cs="Times New Roman"/>
+                <w:color w:val="000000"/>
+                <w:sz w:val="22"/>
+                <w:szCs w:val="22"/>
+                <w:lang w:eastAsia="nl-NL" w:bidi="ar-SA"/>
+              </w:rPr>
+              <w:t>Pieter Brouwer</w:t>
+            </w:r>
+          </w:p>
+        </w:tc>
+        <w:tc>
+          <w:tcPr>
+            <w:tcW w:w="2697" w:type="dxa"/>
+            <w:tcBorders>
+              <w:top w:val="single" w:sz="4" w:space="0" w:color="F4B084"/>
+              <w:left w:val="nil"/>
+              <w:bottom w:val="single" w:sz="4" w:space="0" w:color="F4B084"/>
+              <w:right w:val="nil"/>
+            </w:tcBorders>
+            <w:shd w:val="clear" w:color="FCE4D6" w:fill="FCE4D6"/>
+            <w:noWrap/>
+            <w:vAlign w:val="bottom"/>
+            <w:hideMark/>
+          </w:tcPr>
+          <w:p>
+            <w:pPr>
+              <w:widowControl/>
+              <w:suppressAutoHyphens w:val="0"/>
+              <w:spacing w:after="0" w:line="240" w:lineRule="auto"/>
+              <w:rPr>
+                <w:rFonts w:ascii="Calibri" w:eastAsia="Times New Roman" w:hAnsi="Calibri" w:cs="Times New Roman"/>
+                <w:color w:val="000000"/>
+                <w:sz w:val="22"/>
+                <w:szCs w:val="22"/>
+                <w:lang w:eastAsia="nl-NL" w:bidi="ar-SA"/>
+              </w:rPr>
+            </w:pPr>
+            <w:r>
+              <w:rPr>
+                <w:rFonts w:ascii="Calibri" w:eastAsia="Times New Roman" w:hAnsi="Calibri" w:cs="Times New Roman"/>
+                <w:color w:val="000000"/>
+                <w:sz w:val="22"/>
+                <w:szCs w:val="22"/>
+                <w:lang w:eastAsia="nl-NL" w:bidi="ar-SA"/>
+              </w:rPr>
+              <w:t>Project begeleider</w:t>
+            </w:r>
+          </w:p>
+        </w:tc>
+        <w:tc>
+          <w:tcPr>
+            <w:tcW w:w="2658" w:type="dxa"/>
+            <w:tcBorders>
+              <w:top w:val="single" w:sz="4" w:space="0" w:color="F4B084"/>
+              <w:left w:val="nil"/>
+              <w:bottom w:val="single" w:sz="4" w:space="0" w:color="F4B084"/>
+              <w:right w:val="nil"/>
+            </w:tcBorders>
+            <w:shd w:val="clear" w:color="FCE4D6" w:fill="FCE4D6"/>
+            <w:noWrap/>
+            <w:vAlign w:val="bottom"/>
+            <w:hideMark/>
+          </w:tcPr>
+          <w:p>
+            <w:pPr>
+              <w:widowControl/>
+              <w:suppressAutoHyphens w:val="0"/>
+              <w:spacing w:after="0" w:line="240" w:lineRule="auto"/>
+              <w:rPr>
+                <w:rFonts w:ascii="Calibri" w:eastAsia="Times New Roman" w:hAnsi="Calibri" w:cs="Times New Roman"/>
+                <w:color w:val="0563C1"/>
+                <w:sz w:val="22"/>
+                <w:szCs w:val="22"/>
+                <w:u w:val="single"/>
+                <w:lang w:eastAsia="nl-NL" w:bidi="ar-SA"/>
+              </w:rPr>
+            </w:pPr>
+            <w:hyperlink r:id="rId9" w:history="1">
+              <w:r>
+                <w:rPr>
+                  <w:rFonts w:ascii="Calibri" w:eastAsia="Times New Roman" w:hAnsi="Calibri" w:cs="Times New Roman"/>
+                  <w:color w:val="0563C1"/>
+                  <w:sz w:val="22"/>
+                  <w:szCs w:val="22"/>
+                  <w:u w:val="single"/>
+                  <w:lang w:eastAsia="nl-NL" w:bidi="ar-SA"/>
+                </w:rPr>
+                <w:t>pbrouwer@ontwikkelaar.nl</w:t>
+              </w:r>
+            </w:hyperlink>
+          </w:p>
+        </w:tc>
+        <w:tc>
+          <w:tcPr>
+            <w:tcW w:w="1888" w:type="dxa"/>
+            <w:tcBorders>
+              <w:top w:val="single" w:sz="4" w:space="0" w:color="F4B084"/>
+              <w:left w:val="nil"/>
+              <w:bottom w:val="single" w:sz="4" w:space="0" w:color="F4B084"/>
+              <w:right w:val="nil"/>
+            </w:tcBorders>
+            <w:shd w:val="clear" w:color="FCE4D6" w:fill="FCE4D6"/>
+            <w:noWrap/>
+            <w:vAlign w:val="bottom"/>
+            <w:hideMark/>
+          </w:tcPr>
+          <w:p>
+            <w:pPr>
+              <w:widowControl/>
+              <w:suppressAutoHyphens w:val="0"/>
+              <w:spacing w:after="0" w:line="240" w:lineRule="auto"/>
+              <w:rPr>
+                <w:rFonts w:ascii="Calibri" w:eastAsia="Times New Roman" w:hAnsi="Calibri" w:cs="Times New Roman"/>
+                <w:color w:val="000000"/>
+                <w:sz w:val="22"/>
+                <w:szCs w:val="22"/>
+                <w:lang w:eastAsia="nl-NL" w:bidi="ar-SA"/>
+              </w:rPr>
+            </w:pPr>
+            <w:r>
+              <w:rPr>
+                <w:rFonts w:ascii="Calibri" w:eastAsia="Times New Roman" w:hAnsi="Calibri" w:cs="Times New Roman"/>
+                <w:color w:val="000000"/>
+                <w:sz w:val="22"/>
+                <w:szCs w:val="22"/>
+                <w:lang w:eastAsia="nl-NL" w:bidi="ar-SA"/>
+              </w:rPr>
+              <w:t>31+ 9999-999999</w:t>
+            </w:r>
+          </w:p>
+        </w:tc>
+        <w:tc>
+          <w:tcPr>
+            <w:tcW w:w="1634" w:type="dxa"/>
+            <w:tcBorders>
+              <w:top w:val="single" w:sz="4" w:space="0" w:color="F4B084"/>
+              <w:left w:val="nil"/>
+              <w:bottom w:val="single" w:sz="4" w:space="0" w:color="F4B084"/>
+              <w:right w:val="single" w:sz="4" w:space="0" w:color="F4B084"/>
+            </w:tcBorders>
+            <w:shd w:val="clear" w:color="FCE4D6" w:fill="FCE4D6"/>
+            <w:noWrap/>
+            <w:vAlign w:val="bottom"/>
+            <w:hideMark/>
+          </w:tcPr>
+          <w:p>
+            <w:pPr>
+              <w:widowControl/>
+              <w:suppressAutoHyphens w:val="0"/>
+              <w:spacing w:after="0" w:line="240" w:lineRule="auto"/>
+              <w:rPr>
+                <w:rFonts w:ascii="Calibri" w:eastAsia="Times New Roman" w:hAnsi="Calibri" w:cs="Times New Roman"/>
+                <w:color w:val="000000"/>
+                <w:sz w:val="22"/>
+                <w:szCs w:val="22"/>
+                <w:lang w:eastAsia="nl-NL" w:bidi="ar-SA"/>
+              </w:rPr>
+            </w:pPr>
+            <w:r>
+              <w:rPr>
+                <w:rFonts w:ascii="Calibri" w:eastAsia="Times New Roman" w:hAnsi="Calibri" w:cs="Times New Roman"/>
+                <w:color w:val="000000"/>
+                <w:sz w:val="22"/>
+                <w:szCs w:val="22"/>
+                <w:lang w:eastAsia="nl-NL" w:bidi="ar-SA"/>
+              </w:rPr>
+              <w:t>06-7777777</w:t>
             </w:r>
           </w:p>
         </w:tc>
@@ -2607,87 +3175,93 @@
       <w:pPr>
         <w:pStyle w:val="Kop1"/>
       </w:pPr>
-      <w:bookmarkStart w:id="18" w:name="_Toc379395808"/>
+      <w:bookmarkStart w:id="17" w:name="_Toc379395808"/>
       <w:r>
         <w:t>Rechtvaardiging</w:t>
       </w:r>
+      <w:bookmarkEnd w:id="17"/>
+    </w:p>
+    <w:p/>
+    <w:p>
+      <w:pPr>
+        <w:pStyle w:val="Kop2"/>
+      </w:pPr>
+      <w:bookmarkStart w:id="18" w:name="_Toc379395809"/>
+      <w:r>
+        <w:t>Budget</w:t>
+      </w:r>
       <w:bookmarkEnd w:id="18"/>
     </w:p>
+    <w:p>
+      <w:r>
+        <w:t xml:space="preserve">Riot Games heeft een budget van 8.000 euro opgesteld voor de applicatie. </w:t>
+      </w:r>
+    </w:p>
+    <w:p>
+      <w:pPr>
+        <w:pStyle w:val="Kop2"/>
+      </w:pPr>
+    </w:p>
+    <w:p>
+      <w:pPr>
+        <w:pStyle w:val="Kop2"/>
+      </w:pPr>
+      <w:bookmarkStart w:id="19" w:name="_Toc379395810"/>
+      <w:r>
+        <w:t>Kosten</w:t>
+      </w:r>
+      <w:bookmarkEnd w:id="19"/>
+    </w:p>
+    <w:p>
+      <w:r>
+        <w:t>Als alles volgens plan verloopt, zal dit project in totaal 60 manuren kosten. Ons uurloon is €16,75 per uur, per persoon. 60 x €16,75 komt tot een totaal bedrag van €1005</w:t>
+      </w:r>
+      <w:r>
+        <w:t>, -.</w:t>
+      </w:r>
+      <w:r>
+        <w:t xml:space="preserve"> Daarnaast </w:t>
+      </w:r>
+      <w:r>
+        <w:t xml:space="preserve">rekenen wij </w:t>
+      </w:r>
+    </w:p>
+    <w:p>
+      <w:r>
+        <w:t xml:space="preserve">€690,- voor licenties. </w:t>
+      </w:r>
+      <w:r>
+        <w:t>In totaal zijn de kosten dus €1695, -.</w:t>
+      </w:r>
+    </w:p>
     <w:p/>
     <w:p>
       <w:pPr>
         <w:pStyle w:val="Kop2"/>
       </w:pPr>
-      <w:bookmarkStart w:id="19" w:name="_Toc379395809"/>
-      <w:r>
-        <w:t>Budget</w:t>
-      </w:r>
-      <w:bookmarkEnd w:id="19"/>
-    </w:p>
-    <w:p>
-      <w:r>
-        <w:t xml:space="preserve">Riot Games heeft een budget van 8.000 euro opgesteld voor de applicatie. </w:t>
-      </w:r>
-    </w:p>
-    <w:p>
-      <w:pPr>
-        <w:pStyle w:val="Kop2"/>
-      </w:pPr>
-    </w:p>
-    <w:p>
-      <w:pPr>
-        <w:pStyle w:val="Kop2"/>
-      </w:pPr>
-      <w:bookmarkStart w:id="20" w:name="_Toc379395810"/>
-      <w:r>
-        <w:t>Kosten</w:t>
+      <w:bookmarkStart w:id="20" w:name="_Toc379395811"/>
+      <w:r>
+        <w:t>Risico's</w:t>
       </w:r>
       <w:bookmarkEnd w:id="20"/>
     </w:p>
     <w:p>
       <w:r>
-        <w:t>Als alles volgens plan verloopt, zal dit project in totaal 60 manuren kosten. Ons uurloon is €16,75 per uur, per persoon. 60 x €16,75 komt tot een totaal bedrag van €1005</w:t>
-      </w:r>
-      <w:r>
-        <w:t>, -.</w:t>
-      </w:r>
-      <w:r>
-        <w:t xml:space="preserve"> Daarnaast </w:t>
-      </w:r>
-      <w:r>
-        <w:t xml:space="preserve">rekenen wij </w:t>
-      </w:r>
-    </w:p>
-    <w:p>
-      <w:r>
-        <w:t>€690</w:t>
-      </w:r>
-      <w:proofErr w:type="gramStart"/>
-      <w:r>
-        <w:t>,-</w:t>
-      </w:r>
-      <w:proofErr w:type="gramEnd"/>
-      <w:r>
-        <w:t xml:space="preserve"> voor licenties. </w:t>
-      </w:r>
-      <w:r>
-        <w:t>In totaal zijn de kosten dus €1695, -.</w:t>
-      </w:r>
-    </w:p>
-    <w:p/>
-    <w:p>
-      <w:pPr>
-        <w:pStyle w:val="Kop2"/>
-      </w:pPr>
-      <w:bookmarkStart w:id="21" w:name="_Toc379395811"/>
-      <w:r>
-        <w:t>Risico's</w:t>
-      </w:r>
+        <w:t xml:space="preserve">Na de oplevering van de applicatie is er een </w:t>
+      </w:r>
+      <w:r>
+        <w:t xml:space="preserve">kleine </w:t>
+      </w:r>
+      <w:r>
+        <w:t>kans dat de huidige statistieken websites en appli</w:t>
+      </w:r>
+      <w:r>
+        <w:t>caties geen waarde zien in de API van Riot G</w:t>
+      </w:r>
+      <w:bookmarkStart w:id="21" w:name="_GoBack"/>
       <w:bookmarkEnd w:id="21"/>
-    </w:p>
-    <w:p>
-      <w:r>
-        <w:t>Na de oplevering van de applicatie is er een kans dat de huidige statistieken websites en applicaties geen waarde zien in het Datasysteem van Riotgames en het hierdoor niet of weinig zullen gebruiken.</w:t>
+      <w:r>
+        <w:t>ames en het hierdoor niet of weinig zullen gebruiken.</w:t>
       </w:r>
     </w:p>
     <w:p/>
@@ -2727,37 +3301,16 @@
         <w:t>Conclusie</w:t>
       </w:r>
       <w:r>
-        <w:t xml:space="preserve"> / </w:t>
-      </w:r>
-      <w:proofErr w:type="spellStart"/>
-      <w:r>
-        <w:t>BusinessCase</w:t>
+        <w:t xml:space="preserve"> / BusinessCase</w:t>
       </w:r>
       <w:bookmarkEnd w:id="23"/>
-      <w:proofErr w:type="spellEnd"/>
-    </w:p>
-    <w:p>
-      <w:r>
-        <w:t xml:space="preserve">Deze applicatie bevat 4 deelproducten. De </w:t>
-      </w:r>
-      <w:proofErr w:type="spellStart"/>
-      <w:r>
-        <w:t>layout</w:t>
-      </w:r>
-      <w:proofErr w:type="spellEnd"/>
-      <w:r>
-        <w:t xml:space="preserve"> en code wordt door ons zelf gemaakt, waardoor wij veel geld besparen. </w:t>
-      </w:r>
-      <w:r>
-        <w:t>Onze kosten zijn €1695</w:t>
-      </w:r>
-      <w:proofErr w:type="gramStart"/>
-      <w:r>
-        <w:t>,-</w:t>
-      </w:r>
-      <w:proofErr w:type="gramEnd"/>
-      <w:r>
-        <w:t xml:space="preserve"> dus dat past in het budget van Riot Game.</w:t>
+    </w:p>
+    <w:p>
+      <w:r>
+        <w:t xml:space="preserve">Deze applicatie bevat 4 deelproducten. De layout en code wordt door ons zelf gemaakt, waardoor wij veel geld besparen. </w:t>
+      </w:r>
+      <w:r>
+        <w:t>Onze kosten zijn €1695,- dus dat past in het budget van Riot Game.</w:t>
       </w:r>
       <w:r>
         <w:t xml:space="preserve"> Als de applicatie veel gebruikt wordt na de oplevering, zullen wij doorgaan met de ontwikkeling van de applicatie.</w:t>
@@ -4164,7 +4717,7 @@
 </file>
 
 <file path=customXml/itemProps2.xml><?xml version="1.0" encoding="utf-8"?>
-<ds:datastoreItem xmlns:ds="http://schemas.openxmlformats.org/officeDocument/2006/customXml" ds:itemID="{E9322661-9D7E-46A7-94B5-8D7F1FADA95C}">
+<ds:datastoreItem xmlns:ds="http://schemas.openxmlformats.org/officeDocument/2006/customXml" ds:itemID="{2465A814-0EF0-4545-ADC2-9D3F99A11585}">
   <ds:schemaRefs>
     <ds:schemaRef ds:uri="http://schemas.openxmlformats.org/officeDocument/2006/bibliography"/>
   </ds:schemaRefs>

</xml_diff>